<commit_message>
fix draw line :V
</commit_message>
<xml_diff>
--- a/Đang xử lý.docx
+++ b/Đang xử lý.docx
@@ -35,7 +35,43 @@
         <w:rPr>
           <w:sz w:val="40"/>
         </w:rPr>
-        <w:t>Nếu chạm Layer chặn</w:t>
+        <w:t>Gọi điểm tại vị trí bắt đầu bị chặn là a</w:t>
+      </w:r>
+    </w:p>
+    <w:p>
+      <w:pPr>
+        <w:pStyle w:val="ListParagraph"/>
+        <w:numPr>
+          <w:ilvl w:val="1"/>
+          <w:numId w:val="2"/>
+        </w:numPr>
+        <w:rPr>
+          <w:sz w:val="40"/>
+        </w:rPr>
+      </w:pPr>
+      <w:r>
+        <w:rPr>
+          <w:sz w:val="40"/>
+        </w:rPr>
+        <w:t>Gọi điểm đầu tiên thoát khỏi bị chặn là b</w:t>
+      </w:r>
+    </w:p>
+    <w:p>
+      <w:pPr>
+        <w:pStyle w:val="ListParagraph"/>
+        <w:numPr>
+          <w:ilvl w:val="1"/>
+          <w:numId w:val="2"/>
+        </w:numPr>
+        <w:rPr>
+          <w:sz w:val="40"/>
+        </w:rPr>
+      </w:pPr>
+      <w:r>
+        <w:rPr>
+          <w:sz w:val="40"/>
+        </w:rPr>
+        <w:t>Sử dụng điểm ở giữa a và b</w:t>
       </w:r>
     </w:p>
     <w:p>
@@ -53,43 +89,67 @@
         <w:rPr>
           <w:sz w:val="40"/>
         </w:rPr>
-        <w:t>Nếu vẽ từ trên xuống/từ dưới lên</w:t>
-      </w:r>
-    </w:p>
-    <w:p>
-      <w:pPr>
-        <w:pStyle w:val="ListParagraph"/>
-        <w:numPr>
-          <w:ilvl w:val="3"/>
-          <w:numId w:val="2"/>
-        </w:numPr>
-        <w:rPr>
-          <w:sz w:val="40"/>
-        </w:rPr>
-      </w:pPr>
-      <w:r>
-        <w:rPr>
-          <w:sz w:val="40"/>
-        </w:rPr>
-        <w:t>Nếu con trỏ thoát khỏi đối tượng chặn nhưng y điểm mới khác điểm cũ thì kết thúc vẽ</w:t>
-      </w:r>
-    </w:p>
-    <w:p>
-      <w:pPr>
-        <w:pStyle w:val="ListParagraph"/>
-        <w:numPr>
-          <w:ilvl w:val="3"/>
-          <w:numId w:val="2"/>
-        </w:numPr>
-        <w:rPr>
-          <w:sz w:val="40"/>
-        </w:rPr>
-      </w:pPr>
-      <w:r>
-        <w:rPr>
-          <w:sz w:val="40"/>
-        </w:rPr>
-        <w:t>Nếu y bằng thì nối nét vẽ lại</w:t>
+        <w:t>Có bug</w:t>
+      </w:r>
+    </w:p>
+    <w:p>
+      <w:pPr>
+        <w:pStyle w:val="ListParagraph"/>
+        <w:numPr>
+          <w:ilvl w:val="1"/>
+          <w:numId w:val="2"/>
+        </w:numPr>
+        <w:rPr>
+          <w:sz w:val="40"/>
+        </w:rPr>
+      </w:pPr>
+      <w:r>
+        <w:rPr>
+          <w:sz w:val="40"/>
+        </w:rPr>
+        <w:t>Cần xét tất cả các điểm trên đường thẳng từ a đến b</w:t>
+      </w:r>
+    </w:p>
+    <w:p>
+      <w:pPr>
+        <w:pStyle w:val="ListParagraph"/>
+        <w:numPr>
+          <w:ilvl w:val="1"/>
+          <w:numId w:val="2"/>
+        </w:numPr>
+        <w:rPr>
+          <w:sz w:val="40"/>
+        </w:rPr>
+      </w:pPr>
+      <w:r>
+        <w:rPr>
+          <w:sz w:val="40"/>
+        </w:rPr>
+        <w:t>Nhấn mạnh là vị trí thoát đầu tiên nhá, vì điểm vị chặn đầu tiên luôn nằm sát vớ</w:t>
+      </w:r>
+      <w:r>
+        <w:rPr>
+          <w:sz w:val="40"/>
+        </w:rPr>
+        <w:t>i Layer block</w:t>
+      </w:r>
+    </w:p>
+    <w:p>
+      <w:pPr>
+        <w:pStyle w:val="ListParagraph"/>
+        <w:numPr>
+          <w:ilvl w:val="1"/>
+          <w:numId w:val="2"/>
+        </w:numPr>
+        <w:rPr>
+          <w:sz w:val="40"/>
+        </w:rPr>
+      </w:pPr>
+      <w:r>
+        <w:rPr>
+          <w:sz w:val="40"/>
+        </w:rPr>
+        <w:t>Thử thêm collider trước nếu va chạm thì dừng</w:t>
       </w:r>
     </w:p>
     <w:p>
@@ -107,43 +167,25 @@
         <w:rPr>
           <w:sz w:val="40"/>
         </w:rPr>
-        <w:t>Nếu vẽ từ trái/phải sang</w:t>
-      </w:r>
-    </w:p>
-    <w:p>
-      <w:pPr>
-        <w:pStyle w:val="ListParagraph"/>
-        <w:numPr>
-          <w:ilvl w:val="3"/>
-          <w:numId w:val="2"/>
-        </w:numPr>
-        <w:rPr>
-          <w:sz w:val="40"/>
-        </w:rPr>
-      </w:pPr>
-      <w:r>
-        <w:rPr>
-          <w:sz w:val="40"/>
-        </w:rPr>
-        <w:t>Nếu con trỏ thoát khỏi đối tượng chặn nhưng x điểm mới khác điểm cũ thì kết thúc vẽ</w:t>
-      </w:r>
-    </w:p>
-    <w:p>
-      <w:pPr>
-        <w:pStyle w:val="ListParagraph"/>
-        <w:numPr>
-          <w:ilvl w:val="3"/>
-          <w:numId w:val="2"/>
-        </w:numPr>
-        <w:rPr>
-          <w:sz w:val="40"/>
-        </w:rPr>
-      </w:pPr>
-      <w:r>
-        <w:rPr>
-          <w:sz w:val="40"/>
-        </w:rPr>
-        <w:t>Nếu x bằng thì nối nét vẽ lại</w:t>
+        <w:t>Tạo một đối tượng rỗng</w:t>
+      </w:r>
+    </w:p>
+    <w:p>
+      <w:pPr>
+        <w:pStyle w:val="ListParagraph"/>
+        <w:numPr>
+          <w:ilvl w:val="1"/>
+          <w:numId w:val="2"/>
+        </w:numPr>
+        <w:rPr>
+          <w:sz w:val="40"/>
+        </w:rPr>
+      </w:pPr>
+      <w:r>
+        <w:rPr>
+          <w:sz w:val="40"/>
+        </w:rPr>
+        <w:t>Hoặc tạo 1 Line từ a đến b</w:t>
       </w:r>
     </w:p>
     <w:p>
@@ -161,43 +203,7 @@
         <w:rPr>
           <w:sz w:val="40"/>
         </w:rPr>
-        <w:t>Làm sao xác định đc vẽ từ hướng nào??</w:t>
-      </w:r>
-    </w:p>
-    <w:p>
-      <w:pPr>
-        <w:pStyle w:val="ListParagraph"/>
-        <w:numPr>
-          <w:ilvl w:val="3"/>
-          <w:numId w:val="2"/>
-        </w:numPr>
-        <w:rPr>
-          <w:sz w:val="40"/>
-        </w:rPr>
-      </w:pPr>
-      <w:r>
-        <w:rPr>
-          <w:sz w:val="40"/>
-        </w:rPr>
-        <w:t>Gọi a=điểm vẽ trước khi bị chặn</w:t>
-      </w:r>
-    </w:p>
-    <w:p>
-      <w:pPr>
-        <w:pStyle w:val="ListParagraph"/>
-        <w:numPr>
-          <w:ilvl w:val="3"/>
-          <w:numId w:val="2"/>
-        </w:numPr>
-        <w:rPr>
-          <w:sz w:val="40"/>
-        </w:rPr>
-      </w:pPr>
-      <w:r>
-        <w:rPr>
-          <w:sz w:val="40"/>
-        </w:rPr>
-        <w:t>Gọi b=điểm thoát bị chặn</w:t>
+        <w:t>Nếu va chạm với Blocked thì Line chính k vẽ</w:t>
       </w:r>
     </w:p>
     <w:p>
@@ -215,61 +221,7 @@
         <w:rPr>
           <w:sz w:val="40"/>
         </w:rPr>
-        <w:t>Lấy điểm ở giữa a và b xe có bị chặn k</w:t>
-      </w:r>
-    </w:p>
-    <w:p>
-      <w:pPr>
-        <w:pStyle w:val="ListParagraph"/>
-        <w:numPr>
-          <w:ilvl w:val="2"/>
-          <w:numId w:val="2"/>
-        </w:numPr>
-        <w:rPr>
-          <w:sz w:val="40"/>
-        </w:rPr>
-      </w:pPr>
-      <w:r>
-        <w:rPr>
-          <w:sz w:val="40"/>
-        </w:rPr>
-        <w:t>Lấy mousePosition liên tục</w:t>
-      </w:r>
-    </w:p>
-    <w:p>
-      <w:pPr>
-        <w:pStyle w:val="ListParagraph"/>
-        <w:numPr>
-          <w:ilvl w:val="3"/>
-          <w:numId w:val="2"/>
-        </w:numPr>
-        <w:rPr>
-          <w:sz w:val="40"/>
-        </w:rPr>
-      </w:pPr>
-      <w:r>
-        <w:rPr>
-          <w:sz w:val="40"/>
-        </w:rPr>
-        <w:t>Nếu thảo mãn các yếu tổ ở trên thì nối Line lại</w:t>
-      </w:r>
-    </w:p>
-    <w:p>
-      <w:pPr>
-        <w:pStyle w:val="ListParagraph"/>
-        <w:numPr>
-          <w:ilvl w:val="2"/>
-          <w:numId w:val="2"/>
-        </w:numPr>
-        <w:rPr>
-          <w:sz w:val="40"/>
-        </w:rPr>
-      </w:pPr>
-      <w:r>
-        <w:rPr>
-          <w:sz w:val="40"/>
-        </w:rPr>
-        <w:t>Vẽ ngang ok, vẽ dọc có bug</w:t>
+        <w:t>Ngược lại thì Line chính vẽ</w:t>
       </w:r>
       <w:bookmarkStart w:id="0" w:name="_GoBack"/>
       <w:bookmarkEnd w:id="0"/>
@@ -326,6 +278,42 @@
           <w:sz w:val="40"/>
         </w:rPr>
         <w:t>Nhớ thêm CantDrawOver vào để không vẽ xuyên qua</w:t>
+      </w:r>
+    </w:p>
+    <w:p>
+      <w:pPr>
+        <w:pStyle w:val="ListParagraph"/>
+        <w:numPr>
+          <w:ilvl w:val="1"/>
+          <w:numId w:val="2"/>
+        </w:numPr>
+        <w:rPr>
+          <w:sz w:val="40"/>
+        </w:rPr>
+      </w:pPr>
+      <w:r>
+        <w:rPr>
+          <w:sz w:val="40"/>
+        </w:rPr>
+        <w:t>Tối ưu giảm xóc</w:t>
+      </w:r>
+    </w:p>
+    <w:p>
+      <w:pPr>
+        <w:pStyle w:val="ListParagraph"/>
+        <w:numPr>
+          <w:ilvl w:val="2"/>
+          <w:numId w:val="2"/>
+        </w:numPr>
+        <w:rPr>
+          <w:sz w:val="40"/>
+        </w:rPr>
+      </w:pPr>
+      <w:r>
+        <w:rPr>
+          <w:sz w:val="40"/>
+        </w:rPr>
+        <w:t>Có thể thử kích hoạt sử dụng collider</w:t>
       </w:r>
     </w:p>
     <w:p>

</xml_diff>

<commit_message>
fix draw line, step 1 complete
</commit_message>
<xml_diff>
--- a/Đang xử lý.docx
+++ b/Đang xử lý.docx
@@ -21,231 +21,331 @@
           <w:sz w:val="40"/>
         </w:rPr>
       </w:pPr>
-      <w:r>
-        <w:rPr>
-          <w:sz w:val="40"/>
-        </w:rPr>
-        <w:t>Unity editor 2019.4.21f</w:t>
-      </w:r>
-    </w:p>
-    <w:p>
-      <w:pPr>
-        <w:rPr>
-          <w:sz w:val="40"/>
-        </w:rPr>
-      </w:pPr>
-      <w:r>
-        <w:rPr>
-          <w:sz w:val="40"/>
-        </w:rPr>
-        <w:t>Visual Studio 16.11.3</w:t>
+    </w:p>
+    <w:p>
+      <w:pPr>
+        <w:pStyle w:val="ListParagraph"/>
+        <w:numPr>
+          <w:ilvl w:val="0"/>
+          <w:numId w:val="2"/>
+        </w:numPr>
+        <w:rPr>
+          <w:sz w:val="40"/>
+        </w:rPr>
+      </w:pPr>
+      <w:r>
+        <w:rPr>
+          <w:sz w:val="40"/>
+        </w:rPr>
+        <w:t>Vẽ Line không được chèn lên trên đối tượng: Car, Box, Tilemap…</w:t>
+      </w:r>
+    </w:p>
+    <w:p>
+      <w:pPr>
+        <w:pStyle w:val="ListParagraph"/>
+        <w:numPr>
+          <w:ilvl w:val="1"/>
+          <w:numId w:val="2"/>
+        </w:numPr>
+        <w:rPr>
+          <w:sz w:val="40"/>
+        </w:rPr>
+      </w:pPr>
+      <w:r>
+        <w:rPr>
+          <w:sz w:val="40"/>
+        </w:rPr>
+        <w:t>Cách 1:</w:t>
+      </w:r>
+    </w:p>
+    <w:p>
+      <w:pPr>
+        <w:pStyle w:val="ListParagraph"/>
+        <w:numPr>
+          <w:ilvl w:val="2"/>
+          <w:numId w:val="2"/>
+        </w:numPr>
+        <w:rPr>
+          <w:sz w:val="40"/>
+        </w:rPr>
+      </w:pPr>
+      <w:r>
+        <w:rPr>
+          <w:sz w:val="40"/>
+        </w:rPr>
+        <w:t>Lấy điểm ở giữa</w:t>
+      </w:r>
+    </w:p>
+    <w:p>
+      <w:pPr>
+        <w:pStyle w:val="ListParagraph"/>
+        <w:numPr>
+          <w:ilvl w:val="2"/>
+          <w:numId w:val="2"/>
+        </w:numPr>
+        <w:rPr>
+          <w:sz w:val="40"/>
+        </w:rPr>
+      </w:pPr>
+      <w:r>
+        <w:rPr>
+          <w:sz w:val="40"/>
+        </w:rPr>
+        <w:t>Phải lấy đc điểm đầu tiên ngay sau khi thoát chặn</w:t>
+      </w:r>
+    </w:p>
+    <w:p>
+      <w:pPr>
+        <w:pStyle w:val="ListParagraph"/>
+        <w:numPr>
+          <w:ilvl w:val="1"/>
+          <w:numId w:val="2"/>
+        </w:numPr>
+        <w:rPr>
+          <w:sz w:val="40"/>
+        </w:rPr>
+      </w:pPr>
+      <w:r>
+        <w:rPr>
+          <w:sz w:val="40"/>
+        </w:rPr>
+        <w:t xml:space="preserve">Cách 2: </w:t>
+      </w:r>
+    </w:p>
+    <w:p>
+      <w:pPr>
+        <w:pStyle w:val="ListParagraph"/>
+        <w:numPr>
+          <w:ilvl w:val="2"/>
+          <w:numId w:val="2"/>
+        </w:numPr>
+        <w:rPr>
+          <w:sz w:val="40"/>
+        </w:rPr>
+      </w:pPr>
+      <w:r>
+        <w:rPr>
+          <w:sz w:val="40"/>
+        </w:rPr>
+        <w:t>Vẽ 1 Line y hệt Line chính</w:t>
+      </w:r>
+    </w:p>
+    <w:p>
+      <w:pPr>
+        <w:pStyle w:val="ListParagraph"/>
+        <w:numPr>
+          <w:ilvl w:val="2"/>
+          <w:numId w:val="2"/>
+        </w:numPr>
+        <w:rPr>
+          <w:sz w:val="40"/>
+        </w:rPr>
+      </w:pPr>
+      <w:r>
+        <w:rPr>
+          <w:sz w:val="40"/>
+        </w:rPr>
+        <w:t>Từ điểm đầu tiên vào trạng thái bị chắn</w:t>
+      </w:r>
+    </w:p>
+    <w:p>
+      <w:pPr>
+        <w:pStyle w:val="ListParagraph"/>
+        <w:numPr>
+          <w:ilvl w:val="2"/>
+          <w:numId w:val="2"/>
+        </w:numPr>
+        <w:rPr>
+          <w:sz w:val="40"/>
+        </w:rPr>
+      </w:pPr>
+      <w:r>
+        <w:rPr>
+          <w:sz w:val="40"/>
+        </w:rPr>
+        <w:t>Đến điểm là vị trí của con trỏ chuột</w:t>
+      </w:r>
+    </w:p>
+    <w:p>
+      <w:pPr>
+        <w:pStyle w:val="ListParagraph"/>
+        <w:numPr>
+          <w:ilvl w:val="2"/>
+          <w:numId w:val="2"/>
+        </w:numPr>
+        <w:rPr>
+          <w:sz w:val="40"/>
+        </w:rPr>
+      </w:pPr>
+      <w:r>
+        <w:rPr>
+          <w:sz w:val="40"/>
+        </w:rPr>
+        <w:t>Xét liên tục collider có va chạm với các đối tượng chặn hay không</w:t>
+      </w:r>
+    </w:p>
+    <w:p>
+      <w:pPr>
+        <w:pStyle w:val="ListParagraph"/>
+        <w:numPr>
+          <w:ilvl w:val="2"/>
+          <w:numId w:val="2"/>
+        </w:numPr>
+        <w:rPr>
+          <w:sz w:val="40"/>
+        </w:rPr>
+      </w:pPr>
+      <w:r>
+        <w:rPr>
+          <w:sz w:val="40"/>
+        </w:rPr>
+        <w:t>Nếu không thì vẽ tiếp</w:t>
+      </w:r>
+    </w:p>
+    <w:p>
+      <w:pPr>
+        <w:pStyle w:val="ListParagraph"/>
+        <w:numPr>
+          <w:ilvl w:val="2"/>
+          <w:numId w:val="2"/>
+        </w:numPr>
+        <w:rPr>
+          <w:sz w:val="40"/>
+        </w:rPr>
+      </w:pPr>
+      <w:r>
+        <w:rPr>
+          <w:sz w:val="40"/>
+        </w:rPr>
+        <w:t>Làm sao đặt lại các vị trí của EdgeCollider</w:t>
+      </w:r>
+    </w:p>
+    <w:p>
+      <w:pPr>
+        <w:pStyle w:val="ListParagraph"/>
+        <w:numPr>
+          <w:ilvl w:val="1"/>
+          <w:numId w:val="2"/>
+        </w:numPr>
+        <w:rPr>
+          <w:sz w:val="40"/>
+        </w:rPr>
+      </w:pPr>
+      <w:r>
+        <w:rPr>
+          <w:sz w:val="40"/>
+        </w:rPr>
+        <w:t>Cách 3:</w:t>
+      </w:r>
+    </w:p>
+    <w:p>
+      <w:pPr>
+        <w:pStyle w:val="ListParagraph"/>
+        <w:numPr>
+          <w:ilvl w:val="2"/>
+          <w:numId w:val="2"/>
+        </w:numPr>
+        <w:rPr>
+          <w:sz w:val="40"/>
+        </w:rPr>
+      </w:pPr>
+      <w:r>
+        <w:rPr>
+          <w:sz w:val="40"/>
+        </w:rPr>
+        <w:t>Sử dụng Lerp()</w:t>
+      </w:r>
+    </w:p>
+    <w:p>
+      <w:pPr>
+        <w:pStyle w:val="ListParagraph"/>
+        <w:numPr>
+          <w:ilvl w:val="2"/>
+          <w:numId w:val="2"/>
+        </w:numPr>
+        <w:rPr>
+          <w:sz w:val="40"/>
+        </w:rPr>
+      </w:pPr>
+      <w:r>
+        <w:rPr>
+          <w:sz w:val="40"/>
+        </w:rPr>
+        <w:t>Cho bút vẽ Line đi theo con trỏ chuột</w:t>
+      </w:r>
+    </w:p>
+    <w:p>
+      <w:pPr>
+        <w:pStyle w:val="ListParagraph"/>
+        <w:numPr>
+          <w:ilvl w:val="2"/>
+          <w:numId w:val="2"/>
+        </w:numPr>
+        <w:rPr>
+          <w:sz w:val="40"/>
+        </w:rPr>
+      </w:pPr>
+      <w:r>
+        <w:rPr>
+          <w:sz w:val="40"/>
+        </w:rPr>
+        <w:t>Add collider + rigidbody cho bút</w:t>
+      </w:r>
+    </w:p>
+    <w:p>
+      <w:pPr>
+        <w:pStyle w:val="ListParagraph"/>
+        <w:numPr>
+          <w:ilvl w:val="2"/>
+          <w:numId w:val="2"/>
+        </w:numPr>
+        <w:rPr>
+          <w:sz w:val="40"/>
+        </w:rPr>
+      </w:pPr>
+      <w:r>
+        <w:rPr>
+          <w:sz w:val="40"/>
+        </w:rPr>
+        <w:t>Bút va chạm với vật thể thì tốc độ di chuyển giảm sâu</w:t>
+      </w:r>
+    </w:p>
+    <w:p>
+      <w:pPr>
+        <w:pStyle w:val="ListParagraph"/>
+        <w:numPr>
+          <w:ilvl w:val="2"/>
+          <w:numId w:val="2"/>
+        </w:numPr>
+        <w:rPr>
+          <w:sz w:val="40"/>
+        </w:rPr>
+      </w:pPr>
+      <w:r>
+        <w:rPr>
+          <w:sz w:val="40"/>
+        </w:rPr>
+        <w:t>Hết va chạm thì tăng tốc</w:t>
       </w:r>
       <w:bookmarkStart w:id="0" w:name="_GoBack"/>
       <w:bookmarkEnd w:id="0"/>
     </w:p>
     <w:p>
       <w:pPr>
-        <w:rPr>
-          <w:sz w:val="40"/>
-        </w:rPr>
-      </w:pPr>
-    </w:p>
-    <w:p>
-      <w:pPr>
-        <w:pStyle w:val="ListParagraph"/>
-        <w:numPr>
-          <w:ilvl w:val="0"/>
-          <w:numId w:val="2"/>
-        </w:numPr>
-        <w:rPr>
-          <w:sz w:val="40"/>
-        </w:rPr>
-      </w:pPr>
-      <w:r>
-        <w:rPr>
-          <w:sz w:val="40"/>
-        </w:rPr>
-        <w:t>Vẽ Line không được chèn lên trên đối tượng: Car, Box, Tilemap…</w:t>
-      </w:r>
-    </w:p>
-    <w:p>
-      <w:pPr>
-        <w:pStyle w:val="ListParagraph"/>
-        <w:numPr>
-          <w:ilvl w:val="1"/>
-          <w:numId w:val="2"/>
-        </w:numPr>
-        <w:rPr>
-          <w:sz w:val="40"/>
-        </w:rPr>
-      </w:pPr>
-      <w:r>
-        <w:rPr>
-          <w:sz w:val="40"/>
-        </w:rPr>
-        <w:t>Cách 1:</w:t>
-      </w:r>
-    </w:p>
-    <w:p>
-      <w:pPr>
-        <w:pStyle w:val="ListParagraph"/>
-        <w:numPr>
-          <w:ilvl w:val="2"/>
-          <w:numId w:val="2"/>
-        </w:numPr>
-        <w:rPr>
-          <w:sz w:val="40"/>
-        </w:rPr>
-      </w:pPr>
-      <w:r>
-        <w:rPr>
-          <w:sz w:val="40"/>
-        </w:rPr>
-        <w:t>Lấy điểm ở giữa</w:t>
-      </w:r>
-    </w:p>
-    <w:p>
-      <w:pPr>
-        <w:pStyle w:val="ListParagraph"/>
-        <w:numPr>
-          <w:ilvl w:val="2"/>
-          <w:numId w:val="2"/>
-        </w:numPr>
-        <w:rPr>
-          <w:sz w:val="40"/>
-        </w:rPr>
-      </w:pPr>
-      <w:r>
-        <w:rPr>
-          <w:sz w:val="40"/>
-        </w:rPr>
-        <w:t>Phải lấy đc điểm đầu tiên ngay sau khi thoát chặn</w:t>
-      </w:r>
-    </w:p>
-    <w:p>
-      <w:pPr>
-        <w:pStyle w:val="ListParagraph"/>
-        <w:numPr>
-          <w:ilvl w:val="1"/>
-          <w:numId w:val="2"/>
-        </w:numPr>
-        <w:rPr>
-          <w:sz w:val="40"/>
-        </w:rPr>
-      </w:pPr>
-      <w:r>
-        <w:rPr>
-          <w:sz w:val="40"/>
-        </w:rPr>
-        <w:t xml:space="preserve">Cách 2: </w:t>
-      </w:r>
-    </w:p>
-    <w:p>
-      <w:pPr>
-        <w:pStyle w:val="ListParagraph"/>
-        <w:numPr>
-          <w:ilvl w:val="2"/>
-          <w:numId w:val="2"/>
-        </w:numPr>
-        <w:rPr>
-          <w:sz w:val="40"/>
-        </w:rPr>
-      </w:pPr>
-      <w:r>
-        <w:rPr>
-          <w:sz w:val="40"/>
-        </w:rPr>
-        <w:t>Vẽ 1 Line y hệt Line chính</w:t>
-      </w:r>
-    </w:p>
-    <w:p>
-      <w:pPr>
-        <w:pStyle w:val="ListParagraph"/>
-        <w:numPr>
-          <w:ilvl w:val="2"/>
-          <w:numId w:val="2"/>
-        </w:numPr>
-        <w:rPr>
-          <w:sz w:val="40"/>
-        </w:rPr>
-      </w:pPr>
-      <w:r>
-        <w:rPr>
-          <w:sz w:val="40"/>
-        </w:rPr>
-        <w:t>Từ điểm đầu tiên vào trạng thái bị chắn</w:t>
-      </w:r>
-    </w:p>
-    <w:p>
-      <w:pPr>
-        <w:pStyle w:val="ListParagraph"/>
-        <w:numPr>
-          <w:ilvl w:val="2"/>
-          <w:numId w:val="2"/>
-        </w:numPr>
-        <w:rPr>
-          <w:sz w:val="40"/>
-        </w:rPr>
-      </w:pPr>
-      <w:r>
-        <w:rPr>
-          <w:sz w:val="40"/>
-        </w:rPr>
-        <w:t>Đến điểm là vị trí của con trỏ chuột</w:t>
-      </w:r>
-    </w:p>
-    <w:p>
-      <w:pPr>
-        <w:pStyle w:val="ListParagraph"/>
-        <w:numPr>
-          <w:ilvl w:val="2"/>
-          <w:numId w:val="2"/>
-        </w:numPr>
-        <w:rPr>
-          <w:sz w:val="40"/>
-        </w:rPr>
-      </w:pPr>
-      <w:r>
-        <w:rPr>
-          <w:sz w:val="40"/>
-        </w:rPr>
-        <w:t>Xét liên tục collider có va chạm với các đối tượng chặn hay không</w:t>
-      </w:r>
-    </w:p>
-    <w:p>
-      <w:pPr>
-        <w:pStyle w:val="ListParagraph"/>
-        <w:numPr>
-          <w:ilvl w:val="2"/>
-          <w:numId w:val="2"/>
-        </w:numPr>
-        <w:rPr>
-          <w:sz w:val="40"/>
-        </w:rPr>
-      </w:pPr>
-      <w:r>
-        <w:rPr>
-          <w:sz w:val="40"/>
-        </w:rPr>
-        <w:t>Nếu không thì vẽ tiếp</w:t>
-      </w:r>
-    </w:p>
-    <w:p>
-      <w:pPr>
-        <w:pStyle w:val="ListParagraph"/>
-        <w:numPr>
-          <w:ilvl w:val="2"/>
-          <w:numId w:val="2"/>
-        </w:numPr>
-        <w:rPr>
-          <w:sz w:val="40"/>
-        </w:rPr>
-      </w:pPr>
-      <w:r>
-        <w:rPr>
-          <w:sz w:val="40"/>
-        </w:rPr>
-        <w:t>Làm sao đặt lại các vị trí của EdgeCollider</w:t>
+        <w:pStyle w:val="ListParagraph"/>
+        <w:numPr>
+          <w:ilvl w:val="2"/>
+          <w:numId w:val="2"/>
+        </w:numPr>
+        <w:rPr>
+          <w:sz w:val="40"/>
+        </w:rPr>
+      </w:pPr>
+      <w:r>
+        <w:rPr>
+          <w:sz w:val="40"/>
+        </w:rPr>
+        <w:t>Khắc phục đc vấn đề vẽ xuyên vật thể</w:t>
       </w:r>
     </w:p>
     <w:p>

</xml_diff>

<commit_message>
fix draw line ok
</commit_message>
<xml_diff>
--- a/Đang xử lý.docx
+++ b/Đang xử lý.docx
@@ -1,6 +1,6 @@
 
 <file path=word/document.xml><?xml version="1.0" encoding="utf-8"?>
-<w:document xmlns:wpc="http://schemas.microsoft.com/office/word/2010/wordprocessingCanvas" xmlns:cx="http://schemas.microsoft.com/office/drawing/2014/chartex" xmlns:cx1="http://schemas.microsoft.com/office/drawing/2015/9/8/chartex" xmlns:cx2="http://schemas.microsoft.com/office/drawing/2015/10/21/chartex" xmlns:cx3="http://schemas.microsoft.com/office/drawing/2016/5/9/chartex" xmlns:cx4="http://schemas.microsoft.com/office/drawing/2016/5/10/chartex" xmlns:cx5="http://schemas.microsoft.com/office/drawing/2016/5/11/chartex" xmlns:cx6="http://schemas.microsoft.com/office/drawing/2016/5/12/chartex" xmlns:cx7="http://schemas.microsoft.com/office/drawing/2016/5/13/chartex" xmlns:cx8="http://schemas.microsoft.com/office/drawing/2016/5/14/chartex" xmlns:mc="http://schemas.openxmlformats.org/markup-compatibility/2006" xmlns:aink="http://schemas.microsoft.com/office/drawing/2016/ink" xmlns:am3d="http://schemas.microsoft.com/office/drawing/2017/model3d" xmlns:o="urn:schemas-microsoft-com:office:office" xmlns:r="http://schemas.openxmlformats.org/officeDocument/2006/relationships" xmlns:m="http://schemas.openxmlformats.org/officeDocument/2006/math" xmlns:v="urn:schemas-microsoft-com:vml" xmlns:wp14="http://schemas.microsoft.com/office/word/2010/wordprocessingDrawing" xmlns:wp="http://schemas.openxmlformats.org/drawingml/2006/wordprocessingDrawing" xmlns:w10="urn:schemas-microsoft-com:office:word" xmlns:w="http://schemas.openxmlformats.org/wordprocessingml/2006/main" xmlns:w14="http://schemas.microsoft.com/office/word/2010/wordml" xmlns:w15="http://schemas.microsoft.com/office/word/2012/wordml" xmlns:w16cex="http://schemas.microsoft.com/office/word/2018/wordml/cex" xmlns:w16cid="http://schemas.microsoft.com/office/word/2016/wordml/cid" xmlns:w16="http://schemas.microsoft.com/office/word/2018/wordml" xmlns:w16sdtdh="http://schemas.microsoft.com/office/word/2020/wordml/sdtdatahash" xmlns:w16se="http://schemas.microsoft.com/office/word/2015/wordml/symex" xmlns:wpg="http://schemas.microsoft.com/office/word/2010/wordprocessingGroup" xmlns:wpi="http://schemas.microsoft.com/office/word/2010/wordprocessingInk" xmlns:wne="http://schemas.microsoft.com/office/word/2006/wordml" xmlns:wps="http://schemas.microsoft.com/office/word/2010/wordprocessingShape" mc:Ignorable="w14 w15 w16se w16cid w16 w16cex w16sdtdh wp14">
+<w:document xmlns:wpc="http://schemas.microsoft.com/office/word/2010/wordprocessingCanvas" xmlns:cx="http://schemas.microsoft.com/office/drawing/2014/chartex" xmlns:mc="http://schemas.openxmlformats.org/markup-compatibility/2006" xmlns:o="urn:schemas-microsoft-com:office:office" xmlns:r="http://schemas.openxmlformats.org/officeDocument/2006/relationships" xmlns:m="http://schemas.openxmlformats.org/officeDocument/2006/math" xmlns:v="urn:schemas-microsoft-com:vml" xmlns:wp14="http://schemas.microsoft.com/office/word/2010/wordprocessingDrawing" xmlns:wp="http://schemas.openxmlformats.org/drawingml/2006/wordprocessingDrawing" xmlns:w10="urn:schemas-microsoft-com:office:word" xmlns:w="http://schemas.openxmlformats.org/wordprocessingml/2006/main" xmlns:w14="http://schemas.microsoft.com/office/word/2010/wordml" xmlns:w15="http://schemas.microsoft.com/office/word/2012/wordml" xmlns:w16se="http://schemas.microsoft.com/office/word/2015/wordml/symex" xmlns:wpg="http://schemas.microsoft.com/office/word/2010/wordprocessingGroup" xmlns:wpi="http://schemas.microsoft.com/office/word/2010/wordprocessingInk" xmlns:wne="http://schemas.microsoft.com/office/word/2006/wordml" xmlns:wps="http://schemas.microsoft.com/office/word/2010/wordprocessingShape" mc:Ignorable="w14 w15 w16se wp14">
   <w:body>
     <w:p>
       <w:pPr>
@@ -37,7 +37,13 @@
         <w:rPr>
           <w:sz w:val="40"/>
         </w:rPr>
-        <w:t>Vẽ Line không được chèn lên trên đối tượng: Car, Box, Tilemap…</w:t>
+        <w:t>Vẽ</w:t>
+      </w:r>
+      <w:r>
+        <w:rPr>
+          <w:sz w:val="40"/>
+        </w:rPr>
+        <w:t xml:space="preserve"> Line</w:t>
       </w:r>
     </w:p>
     <w:p>
@@ -55,7 +61,85 @@
         <w:rPr>
           <w:sz w:val="40"/>
         </w:rPr>
-        <w:t>Cách 1:</w:t>
+        <w:t>Khi ấn UI thì Pen không</w:t>
+      </w:r>
+      <w:r>
+        <w:rPr>
+          <w:sz w:val="40"/>
+        </w:rPr>
+        <w:t xml:space="preserve"> được xuất hiện</w:t>
+      </w:r>
+      <w:r>
+        <w:rPr>
+          <w:sz w:val="40"/>
+        </w:rPr>
+        <w:t xml:space="preserve"> xuất hiện</w:t>
+      </w:r>
+    </w:p>
+    <w:p>
+      <w:pPr>
+        <w:pStyle w:val="ListParagraph"/>
+        <w:numPr>
+          <w:ilvl w:val="1"/>
+          <w:numId w:val="2"/>
+        </w:numPr>
+        <w:rPr>
+          <w:sz w:val="40"/>
+        </w:rPr>
+      </w:pPr>
+    </w:p>
+    <w:p>
+      <w:pPr>
+        <w:pStyle w:val="ListParagraph"/>
+        <w:numPr>
+          <w:ilvl w:val="0"/>
+          <w:numId w:val="2"/>
+        </w:numPr>
+        <w:rPr>
+          <w:sz w:val="40"/>
+        </w:rPr>
+      </w:pPr>
+      <w:r>
+        <w:rPr>
+          <w:sz w:val="40"/>
+        </w:rPr>
+        <w:t>Thiết kế xe</w:t>
+      </w:r>
+    </w:p>
+    <w:p>
+      <w:pPr>
+        <w:pStyle w:val="ListParagraph"/>
+        <w:numPr>
+          <w:ilvl w:val="1"/>
+          <w:numId w:val="2"/>
+        </w:numPr>
+        <w:rPr>
+          <w:sz w:val="40"/>
+        </w:rPr>
+      </w:pPr>
+      <w:r>
+        <w:rPr>
+          <w:sz w:val="40"/>
+        </w:rPr>
+        <w:t>Khi nhả nút, velocity=0 cho xe dừng phát một luôn</w:t>
+      </w:r>
+    </w:p>
+    <w:p>
+      <w:pPr>
+        <w:pStyle w:val="ListParagraph"/>
+        <w:numPr>
+          <w:ilvl w:val="1"/>
+          <w:numId w:val="2"/>
+        </w:numPr>
+        <w:rPr>
+          <w:sz w:val="40"/>
+        </w:rPr>
+      </w:pPr>
+      <w:r>
+        <w:rPr>
+          <w:sz w:val="40"/>
+        </w:rPr>
+        <w:t>Setup để Car chịu tác dụng lực của các đối tượng khác ít hơn</w:t>
       </w:r>
     </w:p>
     <w:p>
@@ -73,25 +157,7 @@
         <w:rPr>
           <w:sz w:val="40"/>
         </w:rPr>
-        <w:t>Lấy điểm ở giữa</w:t>
-      </w:r>
-    </w:p>
-    <w:p>
-      <w:pPr>
-        <w:pStyle w:val="ListParagraph"/>
-        <w:numPr>
-          <w:ilvl w:val="2"/>
-          <w:numId w:val="2"/>
-        </w:numPr>
-        <w:rPr>
-          <w:sz w:val="40"/>
-        </w:rPr>
-      </w:pPr>
-      <w:r>
-        <w:rPr>
-          <w:sz w:val="40"/>
-        </w:rPr>
-        <w:t>Phải lấy đc điểm đầu tiên ngay sau khi thoát chặn</w:t>
+        <w:t>Nẩy hơi mạnh :V</w:t>
       </w:r>
     </w:p>
     <w:p>
@@ -109,14 +175,23 @@
         <w:rPr>
           <w:sz w:val="40"/>
         </w:rPr>
-        <w:t xml:space="preserve">Cách 2: </w:t>
-      </w:r>
+        <w:t>Nói chung là tinh chỉnh lại xe :V</w:t>
+      </w:r>
+      <w:bookmarkStart w:id="0" w:name="_GoBack"/>
+      <w:bookmarkEnd w:id="0"/>
+    </w:p>
+    <w:p>
+      <w:pPr>
+        <w:rPr>
+          <w:sz w:val="40"/>
+        </w:rPr>
+      </w:pPr>
     </w:p>
     <w:p>
       <w:pPr>
         <w:pStyle w:val="ListParagraph"/>
         <w:numPr>
-          <w:ilvl w:val="2"/>
+          <w:ilvl w:val="0"/>
           <w:numId w:val="2"/>
         </w:numPr>
         <w:rPr>
@@ -127,97 +202,7 @@
         <w:rPr>
           <w:sz w:val="40"/>
         </w:rPr>
-        <w:t>Vẽ 1 Line y hệt Line chính</w:t>
-      </w:r>
-    </w:p>
-    <w:p>
-      <w:pPr>
-        <w:pStyle w:val="ListParagraph"/>
-        <w:numPr>
-          <w:ilvl w:val="2"/>
-          <w:numId w:val="2"/>
-        </w:numPr>
-        <w:rPr>
-          <w:sz w:val="40"/>
-        </w:rPr>
-      </w:pPr>
-      <w:r>
-        <w:rPr>
-          <w:sz w:val="40"/>
-        </w:rPr>
-        <w:t>Từ điểm đầu tiên vào trạng thái bị chắn</w:t>
-      </w:r>
-    </w:p>
-    <w:p>
-      <w:pPr>
-        <w:pStyle w:val="ListParagraph"/>
-        <w:numPr>
-          <w:ilvl w:val="2"/>
-          <w:numId w:val="2"/>
-        </w:numPr>
-        <w:rPr>
-          <w:sz w:val="40"/>
-        </w:rPr>
-      </w:pPr>
-      <w:r>
-        <w:rPr>
-          <w:sz w:val="40"/>
-        </w:rPr>
-        <w:t>Đến điểm là vị trí của con trỏ chuột</w:t>
-      </w:r>
-    </w:p>
-    <w:p>
-      <w:pPr>
-        <w:pStyle w:val="ListParagraph"/>
-        <w:numPr>
-          <w:ilvl w:val="2"/>
-          <w:numId w:val="2"/>
-        </w:numPr>
-        <w:rPr>
-          <w:sz w:val="40"/>
-        </w:rPr>
-      </w:pPr>
-      <w:r>
-        <w:rPr>
-          <w:sz w:val="40"/>
-        </w:rPr>
-        <w:t>Xét liên tục collider có va chạm với các đối tượng chặn hay không</w:t>
-      </w:r>
-    </w:p>
-    <w:p>
-      <w:pPr>
-        <w:pStyle w:val="ListParagraph"/>
-        <w:numPr>
-          <w:ilvl w:val="2"/>
-          <w:numId w:val="2"/>
-        </w:numPr>
-        <w:rPr>
-          <w:sz w:val="40"/>
-        </w:rPr>
-      </w:pPr>
-      <w:r>
-        <w:rPr>
-          <w:sz w:val="40"/>
-        </w:rPr>
-        <w:t>Nếu không thì vẽ tiếp</w:t>
-      </w:r>
-    </w:p>
-    <w:p>
-      <w:pPr>
-        <w:pStyle w:val="ListParagraph"/>
-        <w:numPr>
-          <w:ilvl w:val="2"/>
-          <w:numId w:val="2"/>
-        </w:numPr>
-        <w:rPr>
-          <w:sz w:val="40"/>
-        </w:rPr>
-      </w:pPr>
-      <w:r>
-        <w:rPr>
-          <w:sz w:val="40"/>
-        </w:rPr>
-        <w:t>Làm sao đặt lại các vị trí của EdgeCollider</w:t>
+        <w:t>Khi setup Màn chơi cần lưu ý</w:t>
       </w:r>
     </w:p>
     <w:p>
@@ -235,205 +220,7 @@
         <w:rPr>
           <w:sz w:val="40"/>
         </w:rPr>
-        <w:t>Cách 3:</w:t>
-      </w:r>
-    </w:p>
-    <w:p>
-      <w:pPr>
-        <w:pStyle w:val="ListParagraph"/>
-        <w:numPr>
-          <w:ilvl w:val="2"/>
-          <w:numId w:val="2"/>
-        </w:numPr>
-        <w:rPr>
-          <w:sz w:val="40"/>
-        </w:rPr>
-      </w:pPr>
-      <w:r>
-        <w:rPr>
-          <w:sz w:val="40"/>
-        </w:rPr>
-        <w:t>Sử dụng Lerp()</w:t>
-      </w:r>
-    </w:p>
-    <w:p>
-      <w:pPr>
-        <w:pStyle w:val="ListParagraph"/>
-        <w:numPr>
-          <w:ilvl w:val="2"/>
-          <w:numId w:val="2"/>
-        </w:numPr>
-        <w:rPr>
-          <w:sz w:val="40"/>
-        </w:rPr>
-      </w:pPr>
-      <w:r>
-        <w:rPr>
-          <w:sz w:val="40"/>
-        </w:rPr>
-        <w:t>Cho bút vẽ Line đi theo con trỏ chuột</w:t>
-      </w:r>
-    </w:p>
-    <w:p>
-      <w:pPr>
-        <w:pStyle w:val="ListParagraph"/>
-        <w:numPr>
-          <w:ilvl w:val="2"/>
-          <w:numId w:val="2"/>
-        </w:numPr>
-        <w:rPr>
-          <w:sz w:val="40"/>
-        </w:rPr>
-      </w:pPr>
-      <w:r>
-        <w:rPr>
-          <w:sz w:val="40"/>
-        </w:rPr>
-        <w:t>Add collider + rigidbody cho bút</w:t>
-      </w:r>
-    </w:p>
-    <w:p>
-      <w:pPr>
-        <w:pStyle w:val="ListParagraph"/>
-        <w:numPr>
-          <w:ilvl w:val="2"/>
-          <w:numId w:val="2"/>
-        </w:numPr>
-        <w:rPr>
-          <w:sz w:val="40"/>
-        </w:rPr>
-      </w:pPr>
-      <w:r>
-        <w:rPr>
-          <w:sz w:val="40"/>
-        </w:rPr>
-        <w:t>Bút va chạm với vật thể thì tốc độ di chuyển giảm sâu</w:t>
-      </w:r>
-    </w:p>
-    <w:p>
-      <w:pPr>
-        <w:pStyle w:val="ListParagraph"/>
-        <w:numPr>
-          <w:ilvl w:val="2"/>
-          <w:numId w:val="2"/>
-        </w:numPr>
-        <w:rPr>
-          <w:sz w:val="40"/>
-        </w:rPr>
-      </w:pPr>
-      <w:r>
-        <w:rPr>
-          <w:sz w:val="40"/>
-        </w:rPr>
-        <w:t>Hết va chạm thì tăng tốc</w:t>
-      </w:r>
-    </w:p>
-    <w:p>
-      <w:pPr>
-        <w:pStyle w:val="ListParagraph"/>
-        <w:numPr>
-          <w:ilvl w:val="2"/>
-          <w:numId w:val="2"/>
-        </w:numPr>
-        <w:rPr>
-          <w:sz w:val="40"/>
-        </w:rPr>
-      </w:pPr>
-      <w:r>
-        <w:rPr>
-          <w:sz w:val="40"/>
-        </w:rPr>
-        <w:t>Khắc phục đc vấn đề vẽ xuyên vật thể</w:t>
-      </w:r>
-    </w:p>
-    <w:p>
-      <w:pPr>
-        <w:pStyle w:val="ListParagraph"/>
-        <w:numPr>
-          <w:ilvl w:val="2"/>
-          <w:numId w:val="2"/>
-        </w:numPr>
-        <w:rPr>
-          <w:sz w:val="40"/>
-        </w:rPr>
-      </w:pPr>
-      <w:r>
-        <w:rPr>
-          <w:sz w:val="40"/>
-        </w:rPr>
-        <w:t>Đang gặp vấn đề</w:t>
-      </w:r>
-    </w:p>
-    <w:p>
-      <w:pPr>
-        <w:pStyle w:val="ListParagraph"/>
-        <w:numPr>
-          <w:ilvl w:val="3"/>
-          <w:numId w:val="2"/>
-        </w:numPr>
-        <w:rPr>
-          <w:sz w:val="40"/>
-        </w:rPr>
-      </w:pPr>
-      <w:r>
-        <w:rPr>
-          <w:sz w:val="40"/>
-        </w:rPr>
-        <w:t>Con trỏ chuột ở vị trí bị chặn khi bắt đầu vẽ điểm</w:t>
-      </w:r>
-    </w:p>
-    <w:p>
-      <w:pPr>
-        <w:pStyle w:val="ListParagraph"/>
-        <w:numPr>
-          <w:ilvl w:val="3"/>
-          <w:numId w:val="2"/>
-        </w:numPr>
-        <w:rPr>
-          <w:sz w:val="40"/>
-        </w:rPr>
-      </w:pPr>
-      <w:r>
-        <w:rPr>
-          <w:sz w:val="40"/>
-        </w:rPr>
-        <w:t>Fix bug vẽ 1 chấm(1 điểm)</w:t>
-      </w:r>
-    </w:p>
-    <w:p>
-      <w:pPr>
-        <w:pStyle w:val="ListParagraph"/>
-        <w:numPr>
-          <w:ilvl w:val="3"/>
-          <w:numId w:val="2"/>
-        </w:numPr>
-        <w:rPr>
-          <w:sz w:val="40"/>
-        </w:rPr>
-      </w:pPr>
-      <w:r>
-        <w:rPr>
-          <w:sz w:val="40"/>
-        </w:rPr>
-        <w:t>Khi bị chặn khoảng cách giữa con trỏ với bút càng xa thì tốc độ bút càng giảm</w:t>
-      </w:r>
-    </w:p>
-    <w:p>
-      <w:pPr>
-        <w:pStyle w:val="ListParagraph"/>
-        <w:numPr>
-          <w:ilvl w:val="0"/>
-          <w:numId w:val="2"/>
-        </w:numPr>
-        <w:rPr>
-          <w:sz w:val="40"/>
-        </w:rPr>
-      </w:pPr>
-      <w:r>
-        <w:rPr>
-          <w:sz w:val="40"/>
-        </w:rPr>
-        <w:t>Thiết kế xe</w:t>
+        <w:t>Thêm layer CantDrawOver</w:t>
       </w:r>
     </w:p>
     <w:p>
@@ -443,74 +230,6 @@
           <w:ilvl w:val="1"/>
           <w:numId w:val="2"/>
         </w:numPr>
-        <w:rPr>
-          <w:sz w:val="40"/>
-        </w:rPr>
-      </w:pPr>
-      <w:r>
-        <w:rPr>
-          <w:sz w:val="40"/>
-        </w:rPr>
-        <w:t>Khi nhả nút, velocity=0 cho xe dừng phát một luôn</w:t>
-      </w:r>
-    </w:p>
-    <w:p>
-      <w:pPr>
-        <w:pStyle w:val="ListParagraph"/>
-        <w:numPr>
-          <w:ilvl w:val="1"/>
-          <w:numId w:val="2"/>
-        </w:numPr>
-        <w:rPr>
-          <w:sz w:val="40"/>
-        </w:rPr>
-      </w:pPr>
-      <w:r>
-        <w:rPr>
-          <w:sz w:val="40"/>
-        </w:rPr>
-        <w:t>Nhớ thêm CantDrawOver vào để không vẽ xuyên qua</w:t>
-      </w:r>
-    </w:p>
-    <w:p>
-      <w:pPr>
-        <w:pStyle w:val="ListParagraph"/>
-        <w:numPr>
-          <w:ilvl w:val="1"/>
-          <w:numId w:val="2"/>
-        </w:numPr>
-        <w:rPr>
-          <w:sz w:val="40"/>
-        </w:rPr>
-      </w:pPr>
-      <w:r>
-        <w:rPr>
-          <w:sz w:val="40"/>
-        </w:rPr>
-        <w:lastRenderedPageBreak/>
-        <w:t>Tối ưu giảm xóc</w:t>
-      </w:r>
-    </w:p>
-    <w:p>
-      <w:pPr>
-        <w:pStyle w:val="ListParagraph"/>
-        <w:numPr>
-          <w:ilvl w:val="2"/>
-          <w:numId w:val="2"/>
-        </w:numPr>
-        <w:rPr>
-          <w:sz w:val="40"/>
-        </w:rPr>
-      </w:pPr>
-      <w:r>
-        <w:rPr>
-          <w:sz w:val="40"/>
-        </w:rPr>
-        <w:t>Có thể thử kích hoạt sử dụng collider</w:t>
-      </w:r>
-    </w:p>
-    <w:p>
-      <w:pPr>
         <w:rPr>
           <w:sz w:val="40"/>
         </w:rPr>
@@ -527,7 +246,7 @@
 </file>
 
 <file path=word/numbering.xml><?xml version="1.0" encoding="utf-8"?>
-<w:numbering xmlns:wpc="http://schemas.microsoft.com/office/word/2010/wordprocessingCanvas" xmlns:cx="http://schemas.microsoft.com/office/drawing/2014/chartex" xmlns:cx1="http://schemas.microsoft.com/office/drawing/2015/9/8/chartex" xmlns:cx2="http://schemas.microsoft.com/office/drawing/2015/10/21/chartex" xmlns:cx3="http://schemas.microsoft.com/office/drawing/2016/5/9/chartex" xmlns:cx4="http://schemas.microsoft.com/office/drawing/2016/5/10/chartex" xmlns:cx5="http://schemas.microsoft.com/office/drawing/2016/5/11/chartex" xmlns:cx6="http://schemas.microsoft.com/office/drawing/2016/5/12/chartex" xmlns:cx7="http://schemas.microsoft.com/office/drawing/2016/5/13/chartex" xmlns:cx8="http://schemas.microsoft.com/office/drawing/2016/5/14/chartex" xmlns:mc="http://schemas.openxmlformats.org/markup-compatibility/2006" xmlns:aink="http://schemas.microsoft.com/office/drawing/2016/ink" xmlns:am3d="http://schemas.microsoft.com/office/drawing/2017/model3d" xmlns:o="urn:schemas-microsoft-com:office:office" xmlns:r="http://schemas.openxmlformats.org/officeDocument/2006/relationships" xmlns:m="http://schemas.openxmlformats.org/officeDocument/2006/math" xmlns:v="urn:schemas-microsoft-com:vml" xmlns:wp14="http://schemas.microsoft.com/office/word/2010/wordprocessingDrawing" xmlns:wp="http://schemas.openxmlformats.org/drawingml/2006/wordprocessingDrawing" xmlns:w10="urn:schemas-microsoft-com:office:word" xmlns:w="http://schemas.openxmlformats.org/wordprocessingml/2006/main" xmlns:w14="http://schemas.microsoft.com/office/word/2010/wordml" xmlns:w15="http://schemas.microsoft.com/office/word/2012/wordml" xmlns:w16cex="http://schemas.microsoft.com/office/word/2018/wordml/cex" xmlns:w16cid="http://schemas.microsoft.com/office/word/2016/wordml/cid" xmlns:w16="http://schemas.microsoft.com/office/word/2018/wordml" xmlns:w16sdtdh="http://schemas.microsoft.com/office/word/2020/wordml/sdtdatahash" xmlns:w16se="http://schemas.microsoft.com/office/word/2015/wordml/symex" xmlns:wpg="http://schemas.microsoft.com/office/word/2010/wordprocessingGroup" xmlns:wpi="http://schemas.microsoft.com/office/word/2010/wordprocessingInk" xmlns:wne="http://schemas.microsoft.com/office/word/2006/wordml" xmlns:wps="http://schemas.microsoft.com/office/word/2010/wordprocessingShape" mc:Ignorable="w14 w15 w16se w16cid w16 w16cex w16sdtdh wp14">
+<w:numbering xmlns:wpc="http://schemas.microsoft.com/office/word/2010/wordprocessingCanvas" xmlns:cx="http://schemas.microsoft.com/office/drawing/2014/chartex" xmlns:mc="http://schemas.openxmlformats.org/markup-compatibility/2006" xmlns:o="urn:schemas-microsoft-com:office:office" xmlns:r="http://schemas.openxmlformats.org/officeDocument/2006/relationships" xmlns:m="http://schemas.openxmlformats.org/officeDocument/2006/math" xmlns:v="urn:schemas-microsoft-com:vml" xmlns:wp14="http://schemas.microsoft.com/office/word/2010/wordprocessingDrawing" xmlns:wp="http://schemas.openxmlformats.org/drawingml/2006/wordprocessingDrawing" xmlns:w10="urn:schemas-microsoft-com:office:word" xmlns:w="http://schemas.openxmlformats.org/wordprocessingml/2006/main" xmlns:w14="http://schemas.microsoft.com/office/word/2010/wordml" xmlns:w15="http://schemas.microsoft.com/office/word/2012/wordml" xmlns:w16se="http://schemas.microsoft.com/office/word/2015/wordml/symex" xmlns:wpg="http://schemas.microsoft.com/office/word/2010/wordprocessingGroup" xmlns:wpi="http://schemas.microsoft.com/office/word/2010/wordprocessingInk" xmlns:wne="http://schemas.microsoft.com/office/word/2006/wordml" xmlns:wps="http://schemas.microsoft.com/office/word/2010/wordprocessingShape" mc:Ignorable="w14 w15 w16se wp14">
   <w:abstractNum w:abstractNumId="0" w15:restartNumberingAfterBreak="0">
     <w:nsid w:val="0A895E11"/>
     <w:multiLevelType w:val="hybridMultilevel"/>
@@ -764,7 +483,7 @@
 </file>
 
 <file path=word/styles.xml><?xml version="1.0" encoding="utf-8"?>
-<w:styles xmlns:mc="http://schemas.openxmlformats.org/markup-compatibility/2006" xmlns:r="http://schemas.openxmlformats.org/officeDocument/2006/relationships" xmlns:w="http://schemas.openxmlformats.org/wordprocessingml/2006/main" xmlns:w14="http://schemas.microsoft.com/office/word/2010/wordml" xmlns:w15="http://schemas.microsoft.com/office/word/2012/wordml" xmlns:w16cex="http://schemas.microsoft.com/office/word/2018/wordml/cex" xmlns:w16cid="http://schemas.microsoft.com/office/word/2016/wordml/cid" xmlns:w16="http://schemas.microsoft.com/office/word/2018/wordml" xmlns:w16sdtdh="http://schemas.microsoft.com/office/word/2020/wordml/sdtdatahash" xmlns:w16se="http://schemas.microsoft.com/office/word/2015/wordml/symex" mc:Ignorable="w14 w15 w16se w16cid w16 w16cex w16sdtdh">
+<w:styles xmlns:mc="http://schemas.openxmlformats.org/markup-compatibility/2006" xmlns:r="http://schemas.openxmlformats.org/officeDocument/2006/relationships" xmlns:w="http://schemas.openxmlformats.org/wordprocessingml/2006/main" xmlns:w14="http://schemas.microsoft.com/office/word/2010/wordml" xmlns:w15="http://schemas.microsoft.com/office/word/2012/wordml" xmlns:w16se="http://schemas.microsoft.com/office/word/2015/wordml/symex" mc:Ignorable="w14 w15 w16se">
   <w:docDefaults>
     <w:rPrDefault>
       <w:rPr>
@@ -780,7 +499,7 @@
       </w:pPr>
     </w:pPrDefault>
   </w:docDefaults>
-  <w:latentStyles w:defLockedState="0" w:defUIPriority="99" w:defSemiHidden="0" w:defUnhideWhenUsed="0" w:defQFormat="0" w:count="376">
+  <w:latentStyles w:defLockedState="0" w:defUIPriority="99" w:defSemiHidden="0" w:defUnhideWhenUsed="0" w:defQFormat="0" w:count="371">
     <w:lsdException w:name="Normal" w:uiPriority="0" w:qFormat="1"/>
     <w:lsdException w:name="heading 1" w:uiPriority="9" w:qFormat="1"/>
     <w:lsdException w:name="heading 2" w:semiHidden="1" w:uiPriority="9" w:unhideWhenUsed="1" w:qFormat="1"/>
@@ -886,6 +605,7 @@
     <w:lsdException w:name="HTML Sample" w:semiHidden="1" w:unhideWhenUsed="1"/>
     <w:lsdException w:name="HTML Typewriter" w:semiHidden="1" w:unhideWhenUsed="1"/>
     <w:lsdException w:name="HTML Variable" w:semiHidden="1" w:unhideWhenUsed="1"/>
+    <w:lsdException w:name="Normal Table" w:semiHidden="1" w:unhideWhenUsed="1"/>
     <w:lsdException w:name="annotation subject" w:semiHidden="1" w:unhideWhenUsed="1"/>
     <w:lsdException w:name="No List" w:semiHidden="1" w:unhideWhenUsed="1"/>
     <w:lsdException w:name="Outline List 1" w:semiHidden="1" w:unhideWhenUsed="1"/>
@@ -928,8 +648,11 @@
     <w:lsdException w:name="Table Contemporary" w:semiHidden="1" w:unhideWhenUsed="1"/>
     <w:lsdException w:name="Table Elegant" w:semiHidden="1" w:unhideWhenUsed="1"/>
     <w:lsdException w:name="Table Professional" w:semiHidden="1" w:unhideWhenUsed="1"/>
+    <w:lsdException w:name="Table Subtle 1" w:semiHidden="1" w:unhideWhenUsed="1"/>
     <w:lsdException w:name="Table Subtle 2" w:semiHidden="1" w:unhideWhenUsed="1"/>
     <w:lsdException w:name="Table Web 1" w:semiHidden="1" w:unhideWhenUsed="1"/>
+    <w:lsdException w:name="Table Web 2" w:semiHidden="1" w:unhideWhenUsed="1"/>
+    <w:lsdException w:name="Table Web 3" w:semiHidden="1" w:unhideWhenUsed="1"/>
     <w:lsdException w:name="Balloon Text" w:semiHidden="1" w:unhideWhenUsed="1"/>
     <w:lsdException w:name="Table Grid" w:uiPriority="39"/>
     <w:lsdException w:name="Table Theme" w:semiHidden="1" w:unhideWhenUsed="1"/>
@@ -1148,11 +871,6 @@
     <w:lsdException w:name="List Table 5 Dark Accent 6" w:uiPriority="50"/>
     <w:lsdException w:name="List Table 6 Colorful Accent 6" w:uiPriority="51"/>
     <w:lsdException w:name="List Table 7 Colorful Accent 6" w:uiPriority="52"/>
-    <w:lsdException w:name="Mention" w:semiHidden="1" w:unhideWhenUsed="1"/>
-    <w:lsdException w:name="Smart Hyperlink" w:semiHidden="1" w:unhideWhenUsed="1"/>
-    <w:lsdException w:name="Hashtag" w:semiHidden="1" w:unhideWhenUsed="1"/>
-    <w:lsdException w:name="Unresolved Mention" w:semiHidden="1" w:unhideWhenUsed="1"/>
-    <w:lsdException w:name="Smart Link" w:semiHidden="1" w:unhideWhenUsed="1"/>
   </w:latentStyles>
   <w:style w:type="paragraph" w:default="1" w:styleId="Normal">
     <w:name w:val="Normal"/>

</xml_diff>